<commit_message>
five pages on the report
</commit_message>
<xml_diff>
--- a/reportWord.docx
+++ b/reportWord.docx
@@ -157,158 +157,214 @@
         </w:rPr>
         <w:t xml:space="preserve">Our group did a good job of outlining our goals and setting manageable milestones for </w:t>
       </w:r>
+      <w:r>
+        <w:rPr>
+          <w:rFonts w:ascii="Times New Roman" w:hAnsi="Times New Roman"/>
+          <w:sz w:val="24"/>
+          <w:szCs w:val="24"/>
+        </w:rPr>
+        <w:t>us</w:t>
+      </w:r>
+      <w:r>
+        <w:rPr>
+          <w:rFonts w:ascii="Times New Roman" w:hAnsi="Times New Roman"/>
+          <w:sz w:val="24"/>
+          <w:szCs w:val="24"/>
+        </w:rPr>
+        <w:t xml:space="preserve"> every week. For the most part, we were able to accomplish more than we set out to accomplish each week and this helped keep our confidence high as we were building the website. We also got a great </w:t>
+      </w:r>
+      <w:r>
+        <w:rPr>
+          <w:rFonts w:ascii="Times New Roman" w:hAnsi="Times New Roman"/>
+          <w:sz w:val="24"/>
+          <w:szCs w:val="24"/>
+        </w:rPr>
+        <w:t>head start</w:t>
+      </w:r>
+      <w:r>
+        <w:rPr>
+          <w:rFonts w:ascii="Times New Roman" w:hAnsi="Times New Roman"/>
+          <w:sz w:val="24"/>
+          <w:szCs w:val="24"/>
+        </w:rPr>
+        <w:t xml:space="preserve"> from some of Mark's frontend work over spring break. Having the guidance of the TA's to force us to have some presentable material every week definitely pushed us to get more done every week. As a whole, we got </w:t>
+      </w:r>
+      <w:r>
+        <w:rPr>
+          <w:rFonts w:ascii="Times New Roman" w:hAnsi="Times New Roman"/>
+          <w:sz w:val="24"/>
+          <w:szCs w:val="24"/>
+        </w:rPr>
+        <w:t>started on the project pretty early</w:t>
+      </w:r>
+      <w:r>
+        <w:rPr>
+          <w:rFonts w:ascii="Times New Roman" w:hAnsi="Times New Roman"/>
+          <w:sz w:val="24"/>
+          <w:szCs w:val="24"/>
+        </w:rPr>
+        <w:t xml:space="preserve">, making many of our design and over-arching implementation decisions early in the process. </w:t>
+      </w:r>
+      <w:r>
+        <w:rPr>
+          <w:rFonts w:ascii="Times New Roman" w:hAnsi="Times New Roman"/>
+          <w:sz w:val="24"/>
+          <w:szCs w:val="24"/>
+        </w:rPr>
+        <w:t>This made it much easier to understand what some of our challenges would be and helped us make a more realistic set of goals from the outset for our project.</w:t>
+      </w:r>
+    </w:p>
+    <w:p>
+      <w:pPr>
+        <w:pStyle w:val="NormalWeb"/>
+        <w:spacing w:before="0" w:beforeAutospacing="0" w:after="0" w:afterAutospacing="0"/>
+        <w:rPr>
+          <w:rFonts w:ascii="Times New Roman" w:hAnsi="Times New Roman"/>
+          <w:sz w:val="24"/>
+          <w:szCs w:val="24"/>
+        </w:rPr>
+      </w:pPr>
+    </w:p>
+    <w:p>
+      <w:pPr>
+        <w:pStyle w:val="NormalWeb"/>
+        <w:spacing w:before="0" w:beforeAutospacing="0" w:after="0" w:afterAutospacing="0"/>
+        <w:rPr>
+          <w:rFonts w:ascii="Times New Roman" w:hAnsi="Times New Roman"/>
+          <w:sz w:val="24"/>
+          <w:szCs w:val="24"/>
+        </w:rPr>
+      </w:pPr>
+      <w:r>
+        <w:rPr>
+          <w:rFonts w:ascii="Times New Roman" w:eastAsia="Times New Roman" w:hAnsi="Times New Roman"/>
+          <w:sz w:val="24"/>
+          <w:szCs w:val="24"/>
+          <w:highlight w:val="yellow"/>
+        </w:rPr>
+        <w:t xml:space="preserve">What was your experience with </w:t>
+      </w:r>
       <w:proofErr w:type="gramStart"/>
       <w:r>
         <w:rPr>
-          <w:rFonts w:ascii="Times New Roman" w:hAnsi="Times New Roman"/>
-          <w:sz w:val="24"/>
-          <w:szCs w:val="24"/>
-        </w:rPr>
-        <w:t>ourselves</w:t>
+          <w:rFonts w:ascii="Times New Roman" w:eastAsia="Times New Roman" w:hAnsi="Times New Roman"/>
+          <w:sz w:val="24"/>
+          <w:szCs w:val="24"/>
+          <w:highlight w:val="yellow"/>
+        </w:rPr>
+        <w:t>design,</w:t>
       </w:r>
       <w:proofErr w:type="gramEnd"/>
       <w:r>
         <w:rPr>
-          <w:rFonts w:ascii="Times New Roman" w:hAnsi="Times New Roman"/>
-          <w:sz w:val="24"/>
-          <w:szCs w:val="24"/>
-        </w:rPr>
-        <w:t xml:space="preserve"> every week. For the most part, we were able to accomplish more than we set out to accomplish each week and this helped keep our confidence high as we were building the website. We also got a great </w:t>
-      </w:r>
-      <w:proofErr w:type="spellStart"/>
-      <w:r>
-        <w:rPr>
-          <w:rFonts w:ascii="Times New Roman" w:hAnsi="Times New Roman"/>
-          <w:sz w:val="24"/>
-          <w:szCs w:val="24"/>
-        </w:rPr>
-        <w:t>headstart</w:t>
-      </w:r>
-      <w:proofErr w:type="spellEnd"/>
-      <w:r>
-        <w:rPr>
-          <w:rFonts w:ascii="Times New Roman" w:hAnsi="Times New Roman"/>
-          <w:sz w:val="24"/>
-          <w:szCs w:val="24"/>
-        </w:rPr>
-        <w:t xml:space="preserve"> from some of Mark's frontend work over spring break. Having the guidance of the TA's to force us to have some presentable material every week definitely pushed us to get more done every week. As a whole, we got a pretty good </w:t>
-      </w:r>
-      <w:proofErr w:type="spellStart"/>
-      <w:r>
-        <w:rPr>
-          <w:rFonts w:ascii="Times New Roman" w:hAnsi="Times New Roman"/>
-          <w:sz w:val="24"/>
-          <w:szCs w:val="24"/>
-        </w:rPr>
-        <w:t>headstart</w:t>
-      </w:r>
-      <w:proofErr w:type="spellEnd"/>
-      <w:r>
-        <w:rPr>
-          <w:rFonts w:ascii="Times New Roman" w:hAnsi="Times New Roman"/>
-          <w:sz w:val="24"/>
-          <w:szCs w:val="24"/>
-        </w:rPr>
-        <w:t xml:space="preserve"> on the project, making many of our design and over-arching implementation decisions early in the process. </w:t>
-      </w:r>
-    </w:p>
-    <w:p>
-      <w:pPr>
-        <w:pStyle w:val="NormalWeb"/>
-        <w:spacing w:before="0" w:beforeAutospacing="0" w:after="0" w:afterAutospacing="0"/>
-        <w:rPr>
-          <w:rFonts w:ascii="Times New Roman" w:hAnsi="Times New Roman"/>
-          <w:sz w:val="24"/>
-          <w:szCs w:val="24"/>
-        </w:rPr>
-      </w:pPr>
-    </w:p>
-    <w:p>
-      <w:pPr>
-        <w:pStyle w:val="NormalWeb"/>
-        <w:spacing w:before="0" w:beforeAutospacing="0" w:after="0" w:afterAutospacing="0"/>
-        <w:rPr>
-          <w:rFonts w:ascii="Times New Roman" w:hAnsi="Times New Roman"/>
-          <w:sz w:val="24"/>
-          <w:szCs w:val="24"/>
-        </w:rPr>
-      </w:pPr>
-      <w:r>
-        <w:rPr>
           <w:rFonts w:ascii="Times New Roman" w:eastAsia="Times New Roman" w:hAnsi="Times New Roman"/>
           <w:sz w:val="24"/>
           <w:szCs w:val="24"/>
           <w:highlight w:val="yellow"/>
         </w:rPr>
-        <w:t xml:space="preserve">What was your experience with </w:t>
+        <w:t xml:space="preserve"> interfaces, testing, etc.?</w:t>
+      </w:r>
+    </w:p>
+    <w:p>
+      <w:pPr>
+        <w:pStyle w:val="NormalWeb"/>
+        <w:spacing w:before="0" w:beforeAutospacing="0" w:after="0" w:afterAutospacing="0"/>
+        <w:rPr>
+          <w:rFonts w:ascii="Times New Roman" w:hAnsi="Times New Roman"/>
+          <w:sz w:val="24"/>
+          <w:szCs w:val="24"/>
+        </w:rPr>
+      </w:pPr>
+    </w:p>
+    <w:p>
+      <w:pPr>
+        <w:pStyle w:val="NormalWeb"/>
+        <w:spacing w:before="0" w:beforeAutospacing="0" w:after="0" w:afterAutospacing="0"/>
+        <w:rPr>
+          <w:rFonts w:ascii="Times New Roman" w:hAnsi="Times New Roman"/>
+          <w:sz w:val="24"/>
+          <w:szCs w:val="24"/>
+        </w:rPr>
+      </w:pPr>
+      <w:r>
+        <w:rPr>
+          <w:rFonts w:ascii="Times New Roman" w:hAnsi="Times New Roman"/>
+          <w:sz w:val="24"/>
+          <w:szCs w:val="24"/>
+        </w:rPr>
+        <w:t xml:space="preserve">We tried to stay on the simple side in terms of design and interface. From the outset, we decided upon a typical workflow for a user to our website and concluded that it would be beneficial to have as few </w:t>
+      </w:r>
+      <w:proofErr w:type="spellStart"/>
+      <w:r>
+        <w:rPr>
+          <w:rFonts w:ascii="Times New Roman" w:hAnsi="Times New Roman"/>
+          <w:sz w:val="24"/>
+          <w:szCs w:val="24"/>
+        </w:rPr>
+        <w:t>seperate</w:t>
+      </w:r>
+      <w:proofErr w:type="spellEnd"/>
+      <w:r>
+        <w:rPr>
+          <w:rFonts w:ascii="Times New Roman" w:hAnsi="Times New Roman"/>
+          <w:sz w:val="24"/>
+          <w:szCs w:val="24"/>
+        </w:rPr>
+        <w:t xml:space="preserve"> pages as possible. This led us to our decision to have a homepage for the un-registered user and a calendar page from which a user could perform all their functions on our application. Because </w:t>
+      </w:r>
+      <w:proofErr w:type="spellStart"/>
+      <w:r>
+        <w:rPr>
+          <w:rFonts w:ascii="Times New Roman" w:hAnsi="Times New Roman"/>
+          <w:sz w:val="24"/>
+          <w:szCs w:val="24"/>
+        </w:rPr>
+        <w:t>SpareTime</w:t>
+      </w:r>
+      <w:proofErr w:type="spellEnd"/>
+      <w:r>
+        <w:rPr>
+          <w:rFonts w:ascii="Times New Roman" w:hAnsi="Times New Roman"/>
+          <w:sz w:val="24"/>
+          <w:szCs w:val="24"/>
+        </w:rPr>
+        <w:t xml:space="preserve"> is at its core a calendar application, we had plenty of great examples of user interfaces (</w:t>
+      </w:r>
+      <w:proofErr w:type="spellStart"/>
+      <w:r>
+        <w:rPr>
+          <w:rFonts w:ascii="Times New Roman" w:hAnsi="Times New Roman"/>
+          <w:sz w:val="24"/>
+          <w:szCs w:val="24"/>
+        </w:rPr>
+        <w:t>ie</w:t>
+      </w:r>
+      <w:proofErr w:type="spellEnd"/>
+      <w:r>
+        <w:rPr>
+          <w:rFonts w:ascii="Times New Roman" w:hAnsi="Times New Roman"/>
+          <w:sz w:val="24"/>
+          <w:szCs w:val="24"/>
+        </w:rPr>
+        <w:t xml:space="preserve">. </w:t>
       </w:r>
       <w:proofErr w:type="gramStart"/>
       <w:r>
         <w:rPr>
-          <w:rFonts w:ascii="Times New Roman" w:eastAsia="Times New Roman" w:hAnsi="Times New Roman"/>
-          <w:sz w:val="24"/>
-          <w:szCs w:val="24"/>
-          <w:highlight w:val="yellow"/>
-        </w:rPr>
-        <w:t>design,</w:t>
+          <w:rFonts w:ascii="Times New Roman" w:hAnsi="Times New Roman"/>
+          <w:sz w:val="24"/>
+          <w:szCs w:val="24"/>
+        </w:rPr>
+        <w:t>Google Calendar and iCal).</w:t>
       </w:r>
       <w:proofErr w:type="gramEnd"/>
       <w:r>
         <w:rPr>
-          <w:rFonts w:ascii="Times New Roman" w:eastAsia="Times New Roman" w:hAnsi="Times New Roman"/>
-          <w:sz w:val="24"/>
-          <w:szCs w:val="24"/>
-          <w:highlight w:val="yellow"/>
-        </w:rPr>
-        <w:t xml:space="preserve"> interfaces, testing, etc.?</w:t>
-      </w:r>
-    </w:p>
-    <w:p>
-      <w:pPr>
-        <w:pStyle w:val="NormalWeb"/>
-        <w:spacing w:before="0" w:beforeAutospacing="0" w:after="0" w:afterAutospacing="0"/>
-        <w:rPr>
-          <w:rFonts w:ascii="Times New Roman" w:hAnsi="Times New Roman"/>
-          <w:sz w:val="24"/>
-          <w:szCs w:val="24"/>
-        </w:rPr>
-      </w:pPr>
-    </w:p>
-    <w:p>
-      <w:pPr>
-        <w:pStyle w:val="NormalWeb"/>
-        <w:spacing w:before="0" w:beforeAutospacing="0" w:after="0" w:afterAutospacing="0"/>
-        <w:rPr>
-          <w:rFonts w:ascii="Times New Roman" w:hAnsi="Times New Roman"/>
-          <w:sz w:val="24"/>
-          <w:szCs w:val="24"/>
-        </w:rPr>
-      </w:pPr>
-      <w:r>
-        <w:rPr>
-          <w:rFonts w:ascii="Times New Roman" w:hAnsi="Times New Roman"/>
-          <w:sz w:val="24"/>
-          <w:szCs w:val="24"/>
-        </w:rPr>
-        <w:t xml:space="preserve">We tried to stay on the simple side in terms of design and interface. From the outset, we decided upon a typical workflow for a user to our website and concluded that it would be beneficial to have as few </w:t>
-      </w:r>
-      <w:proofErr w:type="spellStart"/>
-      <w:r>
-        <w:rPr>
-          <w:rFonts w:ascii="Times New Roman" w:hAnsi="Times New Roman"/>
-          <w:sz w:val="24"/>
-          <w:szCs w:val="24"/>
-        </w:rPr>
-        <w:t>seperate</w:t>
-      </w:r>
-      <w:proofErr w:type="spellEnd"/>
-      <w:r>
-        <w:rPr>
-          <w:rFonts w:ascii="Times New Roman" w:hAnsi="Times New Roman"/>
-          <w:sz w:val="24"/>
-          <w:szCs w:val="24"/>
-        </w:rPr>
-        <w:t xml:space="preserve"> pages as possible. This led us to our decision to have a homepage for the un-registered user and a calendar page from which a user could perform all their functions on our application. Because </w:t>
+          <w:rFonts w:ascii="Times New Roman" w:hAnsi="Times New Roman"/>
+          <w:sz w:val="24"/>
+          <w:szCs w:val="24"/>
+        </w:rPr>
+        <w:t xml:space="preserve"> We used these to often guide our design choices and we felt that this was a successful method. At the same time, we wanted our user interface and design to be unique and identifiable with </w:t>
       </w:r>
       <w:proofErr w:type="spellStart"/>
       <w:r>
@@ -326,25 +382,55 @@
           <w:sz w:val="24"/>
           <w:szCs w:val="24"/>
         </w:rPr>
-        <w:t xml:space="preserve"> is at its core a calendar application, we had plenty of great examples of user interfaces (</w:t>
-      </w:r>
-      <w:proofErr w:type="spellStart"/>
-      <w:r>
-        <w:rPr>
-          <w:rFonts w:ascii="Times New Roman" w:hAnsi="Times New Roman"/>
-          <w:sz w:val="24"/>
-          <w:szCs w:val="24"/>
-        </w:rPr>
-        <w:t>ie</w:t>
-      </w:r>
-      <w:proofErr w:type="spellEnd"/>
-      <w:r>
-        <w:rPr>
-          <w:rFonts w:ascii="Times New Roman" w:hAnsi="Times New Roman"/>
-          <w:sz w:val="24"/>
-          <w:szCs w:val="24"/>
-        </w:rPr>
-        <w:t xml:space="preserve">. </w:t>
+        <w:t xml:space="preserve">. Brand creation is an important thing to think about from the very beginning, so we thought it was important to make sure that our calendar can be easily identified as being our application. </w:t>
+      </w:r>
+    </w:p>
+    <w:p>
+      <w:pPr>
+        <w:pStyle w:val="NormalWeb"/>
+        <w:spacing w:before="0" w:beforeAutospacing="0" w:after="0" w:afterAutospacing="0"/>
+        <w:rPr>
+          <w:rFonts w:ascii="Times New Roman" w:hAnsi="Times New Roman"/>
+          <w:sz w:val="24"/>
+          <w:szCs w:val="24"/>
+        </w:rPr>
+      </w:pPr>
+    </w:p>
+    <w:p>
+      <w:pPr>
+        <w:pStyle w:val="NormalWeb"/>
+        <w:spacing w:before="0" w:beforeAutospacing="0" w:after="0" w:afterAutospacing="0"/>
+        <w:rPr>
+          <w:rFonts w:ascii="Times New Roman" w:hAnsi="Times New Roman"/>
+          <w:sz w:val="24"/>
+          <w:szCs w:val="24"/>
+        </w:rPr>
+      </w:pPr>
+      <w:r>
+        <w:rPr>
+          <w:rFonts w:ascii="Times New Roman" w:hAnsi="Times New Roman"/>
+          <w:sz w:val="24"/>
+          <w:szCs w:val="24"/>
+        </w:rPr>
+        <w:t xml:space="preserve">We had to make a quite a few conscious decisions as we were designing our application. We especially put a lot of thought into the </w:t>
+      </w:r>
+      <w:proofErr w:type="spellStart"/>
+      <w:r>
+        <w:rPr>
+          <w:rFonts w:ascii="Times New Roman" w:hAnsi="Times New Roman"/>
+          <w:sz w:val="24"/>
+          <w:szCs w:val="24"/>
+        </w:rPr>
+        <w:t>heatmap</w:t>
+      </w:r>
+      <w:proofErr w:type="spellEnd"/>
+      <w:r>
+        <w:rPr>
+          <w:rFonts w:ascii="Times New Roman" w:hAnsi="Times New Roman"/>
+          <w:sz w:val="24"/>
+          <w:szCs w:val="24"/>
+        </w:rPr>
+        <w:t xml:space="preserve">. We had the choice of giving users a gradient of colors based on peoples' availabilities or of only providing three or four colors on the heat map. The benefit of only having a few colors is that it makes the heat map </w:t>
       </w:r>
       <w:proofErr w:type="gramStart"/>
       <w:r>
@@ -353,7 +439,7 @@
           <w:sz w:val="24"/>
           <w:szCs w:val="24"/>
         </w:rPr>
-        <w:t>Google Calendar and iCal).</w:t>
+        <w:t>seem</w:t>
       </w:r>
       <w:proofErr w:type="gramEnd"/>
       <w:r>
@@ -362,90 +448,6 @@
           <w:sz w:val="24"/>
           <w:szCs w:val="24"/>
         </w:rPr>
-        <w:t xml:space="preserve"> We used these to often guide our design choices and we felt that this was a successful method. At the same time, we wanted our user interface and design to be unique and identifiable with </w:t>
-      </w:r>
-      <w:proofErr w:type="spellStart"/>
-      <w:r>
-        <w:rPr>
-          <w:rFonts w:ascii="Times New Roman" w:hAnsi="Times New Roman"/>
-          <w:sz w:val="24"/>
-          <w:szCs w:val="24"/>
-        </w:rPr>
-        <w:t>SpareTime</w:t>
-      </w:r>
-      <w:proofErr w:type="spellEnd"/>
-      <w:r>
-        <w:rPr>
-          <w:rFonts w:ascii="Times New Roman" w:hAnsi="Times New Roman"/>
-          <w:sz w:val="24"/>
-          <w:szCs w:val="24"/>
-        </w:rPr>
-        <w:t xml:space="preserve">. Brand creation is an important thing to think about from the very beginning, so we thought it was important to make sure that our calendar can be easily identified as being our application. </w:t>
-      </w:r>
-    </w:p>
-    <w:p>
-      <w:pPr>
-        <w:pStyle w:val="NormalWeb"/>
-        <w:spacing w:before="0" w:beforeAutospacing="0" w:after="0" w:afterAutospacing="0"/>
-        <w:rPr>
-          <w:rFonts w:ascii="Times New Roman" w:hAnsi="Times New Roman"/>
-          <w:sz w:val="24"/>
-          <w:szCs w:val="24"/>
-        </w:rPr>
-      </w:pPr>
-    </w:p>
-    <w:p>
-      <w:pPr>
-        <w:pStyle w:val="NormalWeb"/>
-        <w:spacing w:before="0" w:beforeAutospacing="0" w:after="0" w:afterAutospacing="0"/>
-        <w:rPr>
-          <w:rFonts w:ascii="Times New Roman" w:hAnsi="Times New Roman"/>
-          <w:sz w:val="24"/>
-          <w:szCs w:val="24"/>
-        </w:rPr>
-      </w:pPr>
-      <w:r>
-        <w:rPr>
-          <w:rFonts w:ascii="Times New Roman" w:hAnsi="Times New Roman"/>
-          <w:sz w:val="24"/>
-          <w:szCs w:val="24"/>
-        </w:rPr>
-        <w:t xml:space="preserve">We had to make a quite a few conscious decisions as we were designing our application. We especially put a lot of thought into the </w:t>
-      </w:r>
-      <w:proofErr w:type="spellStart"/>
-      <w:r>
-        <w:rPr>
-          <w:rFonts w:ascii="Times New Roman" w:hAnsi="Times New Roman"/>
-          <w:sz w:val="24"/>
-          <w:szCs w:val="24"/>
-        </w:rPr>
-        <w:t>heatmap</w:t>
-      </w:r>
-      <w:proofErr w:type="spellEnd"/>
-      <w:r>
-        <w:rPr>
-          <w:rFonts w:ascii="Times New Roman" w:hAnsi="Times New Roman"/>
-          <w:sz w:val="24"/>
-          <w:szCs w:val="24"/>
-        </w:rPr>
-        <w:t xml:space="preserve">. We had the choice of giving users a gradient of colors based on peoples' availabilities or of only providing three or four colors on the heat map. The benefit of only having a few colors is that it makes the heat map </w:t>
-      </w:r>
-      <w:proofErr w:type="gramStart"/>
-      <w:r>
-        <w:rPr>
-          <w:rFonts w:ascii="Times New Roman" w:hAnsi="Times New Roman"/>
-          <w:sz w:val="24"/>
-          <w:szCs w:val="24"/>
-        </w:rPr>
-        <w:t>seem</w:t>
-      </w:r>
-      <w:proofErr w:type="gramEnd"/>
-      <w:r>
-        <w:rPr>
-          <w:rFonts w:ascii="Times New Roman" w:hAnsi="Times New Roman"/>
-          <w:sz w:val="24"/>
-          <w:szCs w:val="24"/>
-        </w:rPr>
         <w:t xml:space="preserve"> a lot clearer. However, we thought about the downsides of that. If many people are invited to an event (let's say 10 people), then knowing whether 3 people are busy at a time or 7 people are busy at a time is a large difference. However, with only a few colors, this difference would not be completely clear. So, we decided to have a smooth gradient in colors from green to red based on how many people are busy. Users could discern the difference when they hover over a time slot (a popover it tells them who is unavailable).</w:t>
       </w:r>
       <w:r>
@@ -506,7 +508,6 @@
           <w:sz w:val="24"/>
           <w:szCs w:val="24"/>
         </w:rPr>
-        <w:lastRenderedPageBreak/>
         <w:t xml:space="preserve">Another interesting decision to make was how to properly deal with overlapping events. We had to do use some small, but clever algorithms to decide how to handle overlapping events in such a way that they are all still visible. </w:t>
       </w:r>
     </w:p>
@@ -559,6 +560,7 @@
           <w:rFonts w:ascii="Times New Roman" w:hAnsi="Times New Roman"/>
           <w:sz w:val="24"/>
           <w:szCs w:val="24"/>
+          <w:shd w:val="clear" w:color="auto" w:fill="FFFF00"/>
         </w:rPr>
       </w:pPr>
       <w:r>
@@ -598,7 +600,6 @@
           <w:ilvl w:val="0"/>
           <w:numId w:val="1"/>
         </w:numPr>
-        <w:ind w:left="0" w:firstLine="0"/>
         <w:rPr>
           <w:rFonts w:ascii="Times New Roman" w:eastAsia="Times New Roman" w:hAnsi="Times New Roman" w:cs="Times New Roman"/>
           <w:sz w:val="24"/>
@@ -611,12 +612,53 @@
           <w:sz w:val="24"/>
           <w:szCs w:val="24"/>
         </w:rPr>
+        <w:t xml:space="preserve">We also found </w:t>
+      </w:r>
+      <w:proofErr w:type="spellStart"/>
+      <w:r>
+        <w:rPr>
+          <w:rFonts w:ascii="Times New Roman" w:eastAsia="Times New Roman" w:hAnsi="Times New Roman" w:cs="Times New Roman"/>
+          <w:sz w:val="24"/>
+          <w:szCs w:val="24"/>
+        </w:rPr>
+        <w:t>jQuery</w:t>
+      </w:r>
+      <w:proofErr w:type="spellEnd"/>
+      <w:r>
+        <w:rPr>
+          <w:rFonts w:ascii="Times New Roman" w:eastAsia="Times New Roman" w:hAnsi="Times New Roman" w:cs="Times New Roman"/>
+          <w:sz w:val="24"/>
+          <w:szCs w:val="24"/>
+        </w:rPr>
+        <w:t xml:space="preserve"> to be a very useful tool, along with Ajax, to have functionality that did not require reloading the page. </w:t>
+      </w:r>
+    </w:p>
+    <w:p>
+      <w:pPr>
+        <w:pStyle w:val="NormalWeb"/>
+        <w:numPr>
+          <w:ilvl w:val="0"/>
+          <w:numId w:val="1"/>
+        </w:numPr>
+        <w:spacing w:before="0" w:beforeAutospacing="0" w:after="0" w:afterAutospacing="0"/>
+        <w:rPr>
+          <w:rFonts w:ascii="Times New Roman" w:hAnsi="Times New Roman"/>
+          <w:sz w:val="24"/>
+          <w:szCs w:val="24"/>
+        </w:rPr>
+      </w:pPr>
+      <w:r>
+        <w:rPr>
+          <w:rFonts w:ascii="Times New Roman" w:eastAsia="Times New Roman" w:hAnsi="Times New Roman"/>
+          <w:sz w:val="24"/>
+          <w:szCs w:val="24"/>
+        </w:rPr>
         <w:t xml:space="preserve">We were pleasantly surprised to find that </w:t>
       </w:r>
       <w:proofErr w:type="spellStart"/>
       <w:r>
         <w:rPr>
-          <w:rFonts w:ascii="Times New Roman" w:eastAsia="Times New Roman" w:hAnsi="Times New Roman" w:cs="Times New Roman"/>
+          <w:rFonts w:ascii="Times New Roman" w:eastAsia="Times New Roman" w:hAnsi="Times New Roman"/>
           <w:sz w:val="24"/>
           <w:szCs w:val="24"/>
         </w:rPr>
@@ -625,7 +667,7 @@
       <w:proofErr w:type="spellEnd"/>
       <w:r>
         <w:rPr>
-          <w:rFonts w:ascii="Times New Roman" w:eastAsia="Times New Roman" w:hAnsi="Times New Roman" w:cs="Times New Roman"/>
+          <w:rFonts w:ascii="Times New Roman" w:eastAsia="Times New Roman" w:hAnsi="Times New Roman"/>
           <w:sz w:val="24"/>
           <w:szCs w:val="24"/>
         </w:rPr>
@@ -639,7 +681,6 @@
           <w:ilvl w:val="0"/>
           <w:numId w:val="1"/>
         </w:numPr>
-        <w:ind w:left="0" w:firstLine="0"/>
         <w:rPr>
           <w:rFonts w:ascii="Times New Roman" w:eastAsia="Times New Roman" w:hAnsi="Times New Roman" w:cs="Times New Roman"/>
           <w:sz w:val="24"/>
@@ -652,25 +693,85 @@
           <w:sz w:val="24"/>
           <w:szCs w:val="24"/>
         </w:rPr>
-        <w:t xml:space="preserve">We also found </w:t>
-      </w:r>
-      <w:proofErr w:type="spellStart"/>
-      <w:r>
+        <w:t xml:space="preserve">We were surprised to find out how complicated the Google Calendar API is. Particularly, Google does a lot of things when storing information about its events that can be a little difficult to keep track of. For example, repeat events are saved as RRULEs and exceptions to repeat events are stored as another variable. This required some significant work on the backend in order for us to successfully import all of the events that a user had on Google Calendar. </w:t>
+      </w:r>
+    </w:p>
+    <w:p>
+      <w:pPr>
+        <w:pStyle w:val="ListParagraph"/>
+        <w:numPr>
+          <w:ilvl w:val="1"/>
+          <w:numId w:val="1"/>
+        </w:numPr>
         <w:rPr>
           <w:rFonts w:ascii="Times New Roman" w:eastAsia="Times New Roman" w:hAnsi="Times New Roman" w:cs="Times New Roman"/>
           <w:sz w:val="24"/>
           <w:szCs w:val="24"/>
         </w:rPr>
-        <w:t>jQuery</w:t>
-      </w:r>
-      <w:proofErr w:type="spellEnd"/>
+      </w:pPr>
       <w:r>
         <w:rPr>
           <w:rFonts w:ascii="Times New Roman" w:eastAsia="Times New Roman" w:hAnsi="Times New Roman" w:cs="Times New Roman"/>
           <w:sz w:val="24"/>
           <w:szCs w:val="24"/>
         </w:rPr>
-        <w:t xml:space="preserve"> to be a very useful tool, along with Ajax, to have functionality that did not require reloading the page. </w:t>
+        <w:t xml:space="preserve">We also found that there were odd exceptions to the format of a Google Calendar event request. For example, events on ICE are formatted differently so we had to deal with them </w:t>
+      </w:r>
+      <w:proofErr w:type="spellStart"/>
+      <w:r>
+        <w:rPr>
+          <w:rFonts w:ascii="Times New Roman" w:eastAsia="Times New Roman" w:hAnsi="Times New Roman" w:cs="Times New Roman"/>
+          <w:sz w:val="24"/>
+          <w:szCs w:val="24"/>
+        </w:rPr>
+        <w:t>seperately</w:t>
+      </w:r>
+      <w:proofErr w:type="spellEnd"/>
+      <w:r>
+        <w:rPr>
+          <w:rFonts w:ascii="Times New Roman" w:eastAsia="Times New Roman" w:hAnsi="Times New Roman" w:cs="Times New Roman"/>
+          <w:sz w:val="24"/>
+          <w:szCs w:val="24"/>
+        </w:rPr>
+        <w:t xml:space="preserve">. We, especially Sammy, had to spend a lot of time tailoring a lot of our </w:t>
+      </w:r>
+      <w:r>
+        <w:rPr>
+          <w:rFonts w:ascii="Times New Roman" w:eastAsia="Times New Roman" w:hAnsi="Times New Roman" w:cs="Times New Roman"/>
+          <w:sz w:val="24"/>
+          <w:szCs w:val="24"/>
+        </w:rPr>
+        <w:t>Google Calendar</w:t>
+      </w:r>
+      <w:r>
+        <w:rPr>
+          <w:rFonts w:ascii="Times New Roman" w:eastAsia="Times New Roman" w:hAnsi="Times New Roman" w:cs="Times New Roman"/>
+          <w:sz w:val="24"/>
+          <w:szCs w:val="24"/>
+        </w:rPr>
+        <w:t xml:space="preserve"> connectivity within our application. </w:t>
+      </w:r>
+    </w:p>
+    <w:p>
+      <w:pPr>
+        <w:pStyle w:val="ListParagraph"/>
+        <w:numPr>
+          <w:ilvl w:val="1"/>
+          <w:numId w:val="1"/>
+        </w:numPr>
+        <w:rPr>
+          <w:rFonts w:ascii="Times New Roman" w:eastAsia="Times New Roman" w:hAnsi="Times New Roman" w:cs="Times New Roman"/>
+          <w:sz w:val="24"/>
+          <w:szCs w:val="24"/>
+        </w:rPr>
+      </w:pPr>
+      <w:r>
+        <w:rPr>
+          <w:rFonts w:ascii="Times New Roman" w:eastAsia="Times New Roman" w:hAnsi="Times New Roman" w:cs="Times New Roman"/>
+          <w:sz w:val="24"/>
+          <w:szCs w:val="24"/>
+        </w:rPr>
+        <w:t xml:space="preserve">During the importing of events, we had to mold everything in our database so that we grabbed every single one of a user's events and not just a subset of them. </w:t>
       </w:r>
     </w:p>
     <w:p>
@@ -680,54 +781,47 @@
           <w:ilvl w:val="0"/>
           <w:numId w:val="1"/>
         </w:numPr>
-        <w:ind w:left="0" w:firstLine="0"/>
         <w:rPr>
           <w:rFonts w:ascii="Times New Roman" w:eastAsia="Times New Roman" w:hAnsi="Times New Roman" w:cs="Times New Roman"/>
           <w:sz w:val="24"/>
           <w:szCs w:val="24"/>
         </w:rPr>
       </w:pPr>
+      <w:proofErr w:type="spellStart"/>
       <w:r>
         <w:rPr>
           <w:rFonts w:ascii="Times New Roman" w:eastAsia="Times New Roman" w:hAnsi="Times New Roman" w:cs="Times New Roman"/>
           <w:sz w:val="24"/>
           <w:szCs w:val="24"/>
         </w:rPr>
-        <w:t xml:space="preserve">We were surprised to find out how complicated the Google Calendar API is. Particularly, Google does a lot of things when storing information about its events that can be a little difficult to keep track of. For example, repeat events are saved as RRULEs and exceptions to repeat events are stored as another variable. This required some significant work on the backend in order for us to successfully import all of the events that a user had on Google Calendar. We also found that there were odd exceptions to the format of a Google Calendar event request. For example, events on ICE are formatted differently so we had to deal with them </w:t>
-      </w:r>
-      <w:proofErr w:type="spellStart"/>
+        <w:t>Heroku</w:t>
+      </w:r>
+      <w:proofErr w:type="spellEnd"/>
       <w:r>
         <w:rPr>
           <w:rFonts w:ascii="Times New Roman" w:eastAsia="Times New Roman" w:hAnsi="Times New Roman" w:cs="Times New Roman"/>
           <w:sz w:val="24"/>
           <w:szCs w:val="24"/>
         </w:rPr>
-        <w:t>seperately</w:t>
-      </w:r>
-      <w:proofErr w:type="spellEnd"/>
+        <w:t xml:space="preserve"> turned out to be slower than we expected or would have wanted. While it was very easy to push our website (there were very few settings we had to change in order to make it work) to </w:t>
+      </w:r>
+      <w:proofErr w:type="spellStart"/>
       <w:r>
         <w:rPr>
           <w:rFonts w:ascii="Times New Roman" w:eastAsia="Times New Roman" w:hAnsi="Times New Roman" w:cs="Times New Roman"/>
           <w:sz w:val="24"/>
           <w:szCs w:val="24"/>
         </w:rPr>
-        <w:t xml:space="preserve">. We, especially Sammy, had to spend a lot of time tailoring a lot of our </w:t>
-      </w:r>
+        <w:t>Heroku</w:t>
+      </w:r>
+      <w:proofErr w:type="spellEnd"/>
       <w:r>
         <w:rPr>
           <w:rFonts w:ascii="Times New Roman" w:eastAsia="Times New Roman" w:hAnsi="Times New Roman" w:cs="Times New Roman"/>
           <w:sz w:val="24"/>
           <w:szCs w:val="24"/>
         </w:rPr>
-        <w:t>Google Calendar</w:t>
-      </w:r>
-      <w:r>
-        <w:rPr>
-          <w:rFonts w:ascii="Times New Roman" w:eastAsia="Times New Roman" w:hAnsi="Times New Roman" w:cs="Times New Roman"/>
-          <w:sz w:val="24"/>
-          <w:szCs w:val="24"/>
-        </w:rPr>
-        <w:t xml:space="preserve"> connectivity within our application. During the importing of events, we had to mold everything in our database so that we grabbed every single one of a user's events and not just a subset of them. </w:t>
+        <w:t xml:space="preserve">, we found that its performance wasn’t great using the free developer accounts. There was slight, but noticeable lag when we populated events for a user with a large number of events. This is something we want to avoid because the users who keep track of lots of events are the audience we want to target most for our application.  </w:t>
       </w:r>
     </w:p>
     <w:p>
@@ -914,6 +1008,102 @@
       </w:pPr>
       <w:r>
         <w:rPr>
+          <w:rFonts w:ascii="Times New Roman" w:hAnsi="Times New Roman"/>
+          <w:sz w:val="24"/>
+          <w:szCs w:val="24"/>
+        </w:rPr>
+        <w:t xml:space="preserve">Using </w:t>
+      </w:r>
+      <w:proofErr w:type="spellStart"/>
+      <w:r>
+        <w:rPr>
+          <w:rFonts w:ascii="Times New Roman" w:hAnsi="Times New Roman"/>
+          <w:sz w:val="24"/>
+          <w:szCs w:val="24"/>
+        </w:rPr>
+        <w:t>jQuery</w:t>
+      </w:r>
+      <w:proofErr w:type="spellEnd"/>
+      <w:r>
+        <w:rPr>
+          <w:rFonts w:ascii="Times New Roman" w:hAnsi="Times New Roman"/>
+          <w:sz w:val="24"/>
+          <w:szCs w:val="24"/>
+        </w:rPr>
+        <w:t xml:space="preserve"> was also a great idea. Rolled into this was our use of AJAX. Although we were all new to these tools, learning how to use them was valuable because it made life much easier than using straight </w:t>
+      </w:r>
+      <w:proofErr w:type="spellStart"/>
+      <w:r>
+        <w:rPr>
+          <w:rFonts w:ascii="Times New Roman" w:hAnsi="Times New Roman"/>
+          <w:sz w:val="24"/>
+          <w:szCs w:val="24"/>
+        </w:rPr>
+        <w:t>Javascript</w:t>
+      </w:r>
+      <w:proofErr w:type="spellEnd"/>
+      <w:r>
+        <w:rPr>
+          <w:rFonts w:ascii="Times New Roman" w:hAnsi="Times New Roman"/>
+          <w:sz w:val="24"/>
+          <w:szCs w:val="24"/>
+        </w:rPr>
+        <w:t xml:space="preserve">. AJAX made the flow of our application much better because it allowed us to change the display on the page without having to refresh the page every time. Essentially, it allowed us to do everything on one main calendar page. </w:t>
+      </w:r>
+    </w:p>
+    <w:p>
+      <w:pPr>
+        <w:pStyle w:val="NormalWeb"/>
+        <w:spacing w:before="0" w:beforeAutospacing="0" w:after="0" w:afterAutospacing="0"/>
+        <w:rPr>
+          <w:rFonts w:ascii="Times New Roman" w:hAnsi="Times New Roman"/>
+          <w:sz w:val="24"/>
+          <w:szCs w:val="24"/>
+        </w:rPr>
+      </w:pPr>
+    </w:p>
+    <w:p>
+      <w:pPr>
+        <w:pStyle w:val="NormalWeb"/>
+        <w:spacing w:before="0" w:beforeAutospacing="0" w:after="0" w:afterAutospacing="0"/>
+        <w:rPr>
+          <w:rFonts w:ascii="Times New Roman" w:hAnsi="Times New Roman"/>
+          <w:sz w:val="24"/>
+          <w:szCs w:val="24"/>
+        </w:rPr>
+      </w:pPr>
+      <w:r>
+        <w:rPr>
+          <w:rFonts w:ascii="Times New Roman" w:hAnsi="Times New Roman"/>
+          <w:sz w:val="24"/>
+          <w:szCs w:val="24"/>
+        </w:rPr>
+        <w:t xml:space="preserve">We made the decision to have dedicated event pages about halfway through the project. It was a very good idea because it made the use of the application to share events with others very intuitive. </w:t>
+      </w:r>
+    </w:p>
+    <w:p>
+      <w:pPr>
+        <w:pStyle w:val="NormalWeb"/>
+        <w:spacing w:before="0" w:beforeAutospacing="0" w:after="0" w:afterAutospacing="0"/>
+        <w:rPr>
+          <w:rFonts w:ascii="Times New Roman" w:hAnsi="Times New Roman"/>
+          <w:sz w:val="24"/>
+          <w:szCs w:val="24"/>
+        </w:rPr>
+      </w:pPr>
+    </w:p>
+    <w:p>
+      <w:pPr>
+        <w:pStyle w:val="NormalWeb"/>
+        <w:spacing w:before="0" w:beforeAutospacing="0" w:after="0" w:afterAutospacing="0"/>
+        <w:rPr>
+          <w:rFonts w:ascii="Times New Roman" w:hAnsi="Times New Roman"/>
+          <w:sz w:val="24"/>
+          <w:szCs w:val="24"/>
+        </w:rPr>
+      </w:pPr>
+      <w:r>
+        <w:rPr>
           <w:rFonts w:ascii="Times New Roman" w:eastAsia="Times New Roman" w:hAnsi="Times New Roman"/>
           <w:sz w:val="24"/>
           <w:szCs w:val="24"/>
@@ -989,6 +1179,110 @@
         <w:br/>
         <w:t xml:space="preserve">We also noticed that our website slows down slightly at different points. We'd like to speed that up. </w:t>
       </w:r>
+      <w:r>
+        <w:rPr>
+          <w:rFonts w:ascii="Times New Roman" w:hAnsi="Times New Roman"/>
+          <w:sz w:val="24"/>
+          <w:szCs w:val="24"/>
+        </w:rPr>
+        <w:t xml:space="preserve">There are some ways we can approach this. First, we can just increase the number of </w:t>
+      </w:r>
+      <w:proofErr w:type="spellStart"/>
+      <w:r>
+        <w:rPr>
+          <w:rFonts w:ascii="Times New Roman" w:hAnsi="Times New Roman"/>
+          <w:sz w:val="24"/>
+          <w:szCs w:val="24"/>
+        </w:rPr>
+        <w:t>dynos</w:t>
+      </w:r>
+      <w:proofErr w:type="spellEnd"/>
+      <w:r>
+        <w:rPr>
+          <w:rFonts w:ascii="Times New Roman" w:hAnsi="Times New Roman"/>
+          <w:sz w:val="24"/>
+          <w:szCs w:val="24"/>
+        </w:rPr>
+        <w:t xml:space="preserve"> doing work on our </w:t>
+      </w:r>
+      <w:proofErr w:type="spellStart"/>
+      <w:r>
+        <w:rPr>
+          <w:rFonts w:ascii="Times New Roman" w:hAnsi="Times New Roman"/>
+          <w:sz w:val="24"/>
+          <w:szCs w:val="24"/>
+        </w:rPr>
+        <w:t>heroku</w:t>
+      </w:r>
+      <w:proofErr w:type="spellEnd"/>
+      <w:r>
+        <w:rPr>
+          <w:rFonts w:ascii="Times New Roman" w:hAnsi="Times New Roman"/>
+          <w:sz w:val="24"/>
+          <w:szCs w:val="24"/>
+        </w:rPr>
+        <w:t xml:space="preserve"> server. This would require a monthly payment. Alternatively, we could move to a better hosting service (</w:t>
+      </w:r>
+      <w:proofErr w:type="spellStart"/>
+      <w:r>
+        <w:rPr>
+          <w:rFonts w:ascii="Times New Roman" w:hAnsi="Times New Roman"/>
+          <w:sz w:val="24"/>
+          <w:szCs w:val="24"/>
+        </w:rPr>
+        <w:t>ie</w:t>
+      </w:r>
+      <w:proofErr w:type="spellEnd"/>
+      <w:r>
+        <w:rPr>
+          <w:rFonts w:ascii="Times New Roman" w:hAnsi="Times New Roman"/>
+          <w:sz w:val="24"/>
+          <w:szCs w:val="24"/>
+        </w:rPr>
+        <w:t xml:space="preserve">. AWS or EC2). We would have to do some research to see if making such changes would actually result in a speed increase. </w:t>
+      </w:r>
+      <w:r>
+        <w:rPr>
+          <w:rFonts w:ascii="Times New Roman" w:hAnsi="Times New Roman"/>
+          <w:sz w:val="24"/>
+          <w:szCs w:val="24"/>
+        </w:rPr>
+        <w:t xml:space="preserve">Another thing we could do is </w:t>
+      </w:r>
+      <w:proofErr w:type="gramStart"/>
+      <w:r>
+        <w:rPr>
+          <w:rFonts w:ascii="Times New Roman" w:hAnsi="Times New Roman"/>
+          <w:sz w:val="24"/>
+          <w:szCs w:val="24"/>
+        </w:rPr>
+        <w:t>try</w:t>
+      </w:r>
+      <w:proofErr w:type="gramEnd"/>
+      <w:r>
+        <w:rPr>
+          <w:rFonts w:ascii="Times New Roman" w:hAnsi="Times New Roman"/>
+          <w:sz w:val="24"/>
+          <w:szCs w:val="24"/>
+        </w:rPr>
+        <w:t xml:space="preserve"> to look for performance improvements in our code. We could do this by somehow making </w:t>
+      </w:r>
+      <w:r>
+        <w:rPr>
+          <w:rFonts w:ascii="Times New Roman" w:hAnsi="Times New Roman"/>
+          <w:sz w:val="24"/>
+          <w:szCs w:val="24"/>
+        </w:rPr>
+        <w:t>fewer calls</w:t>
+      </w:r>
+      <w:r>
+        <w:rPr>
+          <w:rFonts w:ascii="Times New Roman" w:hAnsi="Times New Roman"/>
+          <w:sz w:val="24"/>
+          <w:szCs w:val="24"/>
+        </w:rPr>
+        <w:t xml:space="preserve"> to the method that populates events on the frontend. </w:t>
+      </w:r>
     </w:p>
     <w:p>
       <w:pPr>
@@ -1261,6 +1555,37 @@
           <w:rFonts w:ascii="Times New Roman" w:hAnsi="Times New Roman"/>
           <w:sz w:val="24"/>
           <w:szCs w:val="24"/>
+          <w:highlight w:val="yellow"/>
+        </w:rPr>
+        <w:t>What did we learn?</w:t>
+      </w:r>
+    </w:p>
+    <w:p>
+      <w:pPr>
+        <w:pStyle w:val="NormalWeb"/>
+        <w:spacing w:before="0" w:beforeAutospacing="0" w:after="0" w:afterAutospacing="0"/>
+        <w:rPr>
+          <w:rFonts w:ascii="Times New Roman" w:hAnsi="Times New Roman"/>
+          <w:sz w:val="24"/>
+          <w:szCs w:val="24"/>
+        </w:rPr>
+      </w:pPr>
+    </w:p>
+    <w:p>
+      <w:pPr>
+        <w:pStyle w:val="NormalWeb"/>
+        <w:spacing w:before="0" w:beforeAutospacing="0" w:after="0" w:afterAutospacing="0"/>
+        <w:rPr>
+          <w:rFonts w:ascii="Times New Roman" w:hAnsi="Times New Roman"/>
+          <w:sz w:val="24"/>
+          <w:szCs w:val="24"/>
+        </w:rPr>
+      </w:pPr>
+      <w:r>
+        <w:rPr>
+          <w:rFonts w:ascii="Times New Roman" w:hAnsi="Times New Roman"/>
+          <w:sz w:val="24"/>
+          <w:szCs w:val="24"/>
         </w:rPr>
         <w:t xml:space="preserve">Often of the things we learned from this project was to be ready for unexpected changes. For example, Facebook changed the way it handled accepting requests from </w:t>
       </w:r>
@@ -1374,15 +1699,107 @@
       </w:pPr>
       <w:r>
         <w:rPr>
-          <w:rFonts w:ascii="Times New Roman" w:eastAsia="Times New Roman" w:hAnsi="Times New Roman"/>
-          <w:sz w:val="24"/>
-          <w:szCs w:val="24"/>
-          <w:highlight w:val="yellow"/>
-        </w:rPr>
-        <w:t>What should next year's class learn from your experience?</w:t>
+          <w:rFonts w:ascii="Times New Roman" w:hAnsi="Times New Roman"/>
+          <w:sz w:val="24"/>
+          <w:szCs w:val="24"/>
+        </w:rPr>
+        <w:t xml:space="preserve">Many of us learned most, if not all, of the stack involved with web development, both on the frontend and the backend. </w:t>
+      </w:r>
+      <w:r>
+        <w:rPr>
+          <w:rFonts w:ascii="Times New Roman" w:hAnsi="Times New Roman"/>
+          <w:sz w:val="24"/>
+          <w:szCs w:val="24"/>
+        </w:rPr>
+        <w:t xml:space="preserve">These are very valuable skills for a future in software development. Learning how to use </w:t>
+      </w:r>
+      <w:proofErr w:type="spellStart"/>
+      <w:r>
+        <w:rPr>
+          <w:rFonts w:ascii="Times New Roman" w:hAnsi="Times New Roman"/>
+          <w:sz w:val="24"/>
+          <w:szCs w:val="24"/>
+        </w:rPr>
+        <w:t>git</w:t>
+      </w:r>
+      <w:proofErr w:type="spellEnd"/>
+      <w:r>
+        <w:rPr>
+          <w:rFonts w:ascii="Times New Roman" w:hAnsi="Times New Roman"/>
+          <w:sz w:val="24"/>
+          <w:szCs w:val="24"/>
+        </w:rPr>
+        <w:t xml:space="preserve"> in a team context was also very helpful. We will most likely use </w:t>
+      </w:r>
+      <w:proofErr w:type="spellStart"/>
+      <w:r>
+        <w:rPr>
+          <w:rFonts w:ascii="Times New Roman" w:hAnsi="Times New Roman"/>
+          <w:sz w:val="24"/>
+          <w:szCs w:val="24"/>
+        </w:rPr>
+        <w:t>git</w:t>
+      </w:r>
+      <w:proofErr w:type="spellEnd"/>
+      <w:r>
+        <w:rPr>
+          <w:rFonts w:ascii="Times New Roman" w:hAnsi="Times New Roman"/>
+          <w:sz w:val="24"/>
+          <w:szCs w:val="24"/>
+        </w:rPr>
+        <w:t xml:space="preserve"> or some other version control for any project in the future, so </w:t>
+      </w:r>
+      <w:proofErr w:type="gramStart"/>
+      <w:r>
+        <w:rPr>
+          <w:rFonts w:ascii="Times New Roman" w:hAnsi="Times New Roman"/>
+          <w:sz w:val="24"/>
+          <w:szCs w:val="24"/>
+        </w:rPr>
+        <w:t>its</w:t>
+      </w:r>
+      <w:proofErr w:type="gramEnd"/>
+      <w:r>
+        <w:rPr>
+          <w:rFonts w:ascii="Times New Roman" w:hAnsi="Times New Roman"/>
+          <w:sz w:val="24"/>
+          <w:szCs w:val="24"/>
+        </w:rPr>
+        <w:t xml:space="preserve"> good to have a solid understanding of it from this project. </w:t>
       </w:r>
       <w:bookmarkStart w:id="0" w:name="_GoBack"/>
       <w:bookmarkEnd w:id="0"/>
+    </w:p>
+    <w:p>
+      <w:pPr>
+        <w:pStyle w:val="NormalWeb"/>
+        <w:spacing w:before="0" w:beforeAutospacing="0" w:after="0" w:afterAutospacing="0"/>
+        <w:rPr>
+          <w:rFonts w:ascii="Times New Roman" w:hAnsi="Times New Roman"/>
+          <w:sz w:val="24"/>
+          <w:szCs w:val="24"/>
+        </w:rPr>
+      </w:pPr>
+    </w:p>
+    <w:p>
+      <w:pPr>
+        <w:pStyle w:val="NormalWeb"/>
+        <w:spacing w:before="0" w:beforeAutospacing="0" w:after="0" w:afterAutospacing="0"/>
+        <w:rPr>
+          <w:rFonts w:ascii="Times New Roman" w:hAnsi="Times New Roman"/>
+          <w:sz w:val="24"/>
+          <w:szCs w:val="24"/>
+        </w:rPr>
+      </w:pPr>
+      <w:r>
+        <w:rPr>
+          <w:rFonts w:ascii="Times New Roman" w:eastAsia="Times New Roman" w:hAnsi="Times New Roman"/>
+          <w:sz w:val="24"/>
+          <w:szCs w:val="24"/>
+          <w:highlight w:val="yellow"/>
+        </w:rPr>
+        <w:t>What should next year's class learn from your experience?</w:t>
+      </w:r>
     </w:p>
     <w:p>
       <w:pPr>
@@ -1424,19 +1841,19 @@
       <w:lvlText w:val=""/>
       <w:lvlJc w:val="left"/>
       <w:pPr>
-        <w:ind w:left="720" w:hanging="360"/>
+        <w:ind w:left="360" w:hanging="360"/>
       </w:pPr>
       <w:rPr>
         <w:rFonts w:ascii="Symbol" w:hAnsi="Symbol" w:hint="default"/>
       </w:rPr>
     </w:lvl>
-    <w:lvl w:ilvl="1" w:tplc="04090003" w:tentative="1">
+    <w:lvl w:ilvl="1" w:tplc="04090003">
       <w:start w:val="1"/>
       <w:numFmt w:val="bullet"/>
       <w:lvlText w:val="o"/>
       <w:lvlJc w:val="left"/>
       <w:pPr>
-        <w:ind w:left="1440" w:hanging="360"/>
+        <w:ind w:left="1080" w:hanging="360"/>
       </w:pPr>
       <w:rPr>
         <w:rFonts w:ascii="Courier New" w:hAnsi="Courier New" w:hint="default"/>
@@ -1448,7 +1865,7 @@
       <w:lvlText w:val=""/>
       <w:lvlJc w:val="left"/>
       <w:pPr>
-        <w:ind w:left="2160" w:hanging="360"/>
+        <w:ind w:left="1800" w:hanging="360"/>
       </w:pPr>
       <w:rPr>
         <w:rFonts w:ascii="Wingdings" w:hAnsi="Wingdings" w:hint="default"/>
@@ -1460,7 +1877,7 @@
       <w:lvlText w:val=""/>
       <w:lvlJc w:val="left"/>
       <w:pPr>
-        <w:ind w:left="2880" w:hanging="360"/>
+        <w:ind w:left="2520" w:hanging="360"/>
       </w:pPr>
       <w:rPr>
         <w:rFonts w:ascii="Symbol" w:hAnsi="Symbol" w:hint="default"/>
@@ -1472,7 +1889,7 @@
       <w:lvlText w:val="o"/>
       <w:lvlJc w:val="left"/>
       <w:pPr>
-        <w:ind w:left="3600" w:hanging="360"/>
+        <w:ind w:left="3240" w:hanging="360"/>
       </w:pPr>
       <w:rPr>
         <w:rFonts w:ascii="Courier New" w:hAnsi="Courier New" w:hint="default"/>
@@ -1484,7 +1901,7 @@
       <w:lvlText w:val=""/>
       <w:lvlJc w:val="left"/>
       <w:pPr>
-        <w:ind w:left="4320" w:hanging="360"/>
+        <w:ind w:left="3960" w:hanging="360"/>
       </w:pPr>
       <w:rPr>
         <w:rFonts w:ascii="Wingdings" w:hAnsi="Wingdings" w:hint="default"/>
@@ -1496,7 +1913,7 @@
       <w:lvlText w:val=""/>
       <w:lvlJc w:val="left"/>
       <w:pPr>
-        <w:ind w:left="5040" w:hanging="360"/>
+        <w:ind w:left="4680" w:hanging="360"/>
       </w:pPr>
       <w:rPr>
         <w:rFonts w:ascii="Symbol" w:hAnsi="Symbol" w:hint="default"/>
@@ -1508,7 +1925,7 @@
       <w:lvlText w:val="o"/>
       <w:lvlJc w:val="left"/>
       <w:pPr>
-        <w:ind w:left="5760" w:hanging="360"/>
+        <w:ind w:left="5400" w:hanging="360"/>
       </w:pPr>
       <w:rPr>
         <w:rFonts w:ascii="Courier New" w:hAnsi="Courier New" w:hint="default"/>
@@ -1520,7 +1937,7 @@
       <w:lvlText w:val=""/>
       <w:lvlJc w:val="left"/>
       <w:pPr>
-        <w:ind w:left="6480" w:hanging="360"/>
+        <w:ind w:left="6120" w:hanging="360"/>
       </w:pPr>
       <w:rPr>
         <w:rFonts w:ascii="Wingdings" w:hAnsi="Wingdings" w:hint="default"/>
@@ -1760,7 +2177,6 @@
     <w:name w:val="Normal (Web)"/>
     <w:basedOn w:val="Normal"/>
     <w:uiPriority w:val="99"/>
-    <w:semiHidden/>
     <w:unhideWhenUsed/>
     <w:rsid w:val="00E62C8B"/>
     <w:pPr>
@@ -2011,7 +2427,6 @@
     <w:name w:val="Normal (Web)"/>
     <w:basedOn w:val="Normal"/>
     <w:uiPriority w:val="99"/>
-    <w:semiHidden/>
     <w:unhideWhenUsed/>
     <w:rsid w:val="00E62C8B"/>
     <w:pPr>
@@ -2360,7 +2775,7 @@
 </file>
 
 <file path=customXml/itemProps1.xml><?xml version="1.0" encoding="utf-8"?>
-<ds:datastoreItem xmlns:ds="http://schemas.openxmlformats.org/officeDocument/2006/customXml" ds:itemID="{2A5892AA-A5C1-3043-A61B-3BAEB9119C67}">
+<ds:datastoreItem xmlns:ds="http://schemas.openxmlformats.org/officeDocument/2006/customXml" ds:itemID="{943991B4-5EB1-5B44-A081-5BC87E66D458}">
   <ds:schemaRefs>
     <ds:schemaRef ds:uri="http://schemas.openxmlformats.org/officeDocument/2006/bibliography"/>
   </ds:schemaRefs>

</xml_diff>